<commit_message>
Se acomodo la sección de accesorios
</commit_message>
<xml_diff>
--- a/Trello/Pantallas.docx
+++ b/Trello/Pantallas.docx
@@ -17,8 +17,8 @@
         </w:rPr>
       </w:pPr>
       <w:r>
-        <w:object w:dxaOrig="8654" w:dyaOrig="4852">
-          <v:rect xmlns:o="urn:schemas-microsoft-com:office:office" xmlns:v="urn:schemas-microsoft-com:vml" id="rectole0000000000" style="width:432.700000pt;height:242.600000pt" o:preferrelative="t" o:ole="">
+        <w:object w:dxaOrig="8868" w:dyaOrig="4981">
+          <v:rect xmlns:o="urn:schemas-microsoft-com:office:office" xmlns:v="urn:schemas-microsoft-com:vml" id="rectole0000000000" style="width:443.400000pt;height:249.050000pt" o:preferrelative="t" o:ole="">
             <o:lock v:ext="edit"/>
             <v:imagedata xmlns:r="http://schemas.openxmlformats.org/officeDocument/2006/relationships" r:id="docRId1" o:title=""/>
           </v:rect>
@@ -86,12 +86,129 @@
         </w:rPr>
       </w:pPr>
       <w:r>
+        <w:object w:dxaOrig="8848" w:dyaOrig="4981">
+          <v:rect xmlns:o="urn:schemas-microsoft-com:office:office" xmlns:v="urn:schemas-microsoft-com:vml" id="rectole0000000001" style="width:442.400000pt;height:249.050000pt" o:preferrelative="t" o:ole="">
+            <o:lock v:ext="edit"/>
+            <v:imagedata xmlns:r="http://schemas.openxmlformats.org/officeDocument/2006/relationships" r:id="docRId3" o:title=""/>
+          </v:rect>
+          <o:OLEObject xmlns:r="http://schemas.openxmlformats.org/officeDocument/2006/relationships" xmlns:o="urn:schemas-microsoft-com:office:office" Type="Embed" ProgID="StaticDib" DrawAspect="Content" ObjectID="0000000001" ShapeID="rectole0000000001" r:id="docRId2"/>
+        </w:object>
+      </w:r>
+    </w:p>
+    <w:p>
+      <w:pPr>
+        <w:spacing w:before="0" w:after="160" w:line="259"/>
+        <w:ind w:right="0" w:left="0" w:firstLine="0"/>
+        <w:jc w:val="left"/>
+        <w:rPr>
+          <w:rFonts w:ascii="Calibri" w:hAnsi="Calibri" w:cs="Calibri" w:eastAsia="Calibri"/>
+          <w:color w:val="auto"/>
+          <w:spacing w:val="0"/>
+          <w:position w:val="0"/>
+          <w:sz w:val="22"/>
+          <w:shd w:fill="auto" w:val="clear"/>
+        </w:rPr>
+      </w:pPr>
+    </w:p>
+    <w:p>
+      <w:pPr>
+        <w:spacing w:before="0" w:after="160" w:line="259"/>
+        <w:ind w:right="0" w:left="0" w:firstLine="0"/>
+        <w:jc w:val="left"/>
+        <w:rPr>
+          <w:rFonts w:ascii="Calibri" w:hAnsi="Calibri" w:cs="Calibri" w:eastAsia="Calibri"/>
+          <w:color w:val="auto"/>
+          <w:spacing w:val="0"/>
+          <w:position w:val="0"/>
+          <w:sz w:val="22"/>
+          <w:shd w:fill="auto" w:val="clear"/>
+        </w:rPr>
+      </w:pPr>
+    </w:p>
+    <w:p>
+      <w:pPr>
+        <w:spacing w:before="0" w:after="160" w:line="240"/>
+        <w:ind w:right="0" w:left="0" w:firstLine="0"/>
+        <w:jc w:val="left"/>
+        <w:rPr>
+          <w:rFonts w:ascii="Calibri" w:hAnsi="Calibri" w:cs="Calibri" w:eastAsia="Calibri"/>
+          <w:color w:val="auto"/>
+          <w:spacing w:val="0"/>
+          <w:position w:val="0"/>
+          <w:sz w:val="22"/>
+          <w:shd w:fill="auto" w:val="clear"/>
+        </w:rPr>
+      </w:pPr>
+      <w:r>
+        <w:object w:dxaOrig="8747" w:dyaOrig="4920">
+          <v:rect xmlns:o="urn:schemas-microsoft-com:office:office" xmlns:v="urn:schemas-microsoft-com:vml" id="rectole0000000002" style="width:437.350000pt;height:246.000000pt" o:preferrelative="t" o:ole="">
+            <o:lock v:ext="edit"/>
+            <v:imagedata xmlns:r="http://schemas.openxmlformats.org/officeDocument/2006/relationships" r:id="docRId5" o:title=""/>
+          </v:rect>
+          <o:OLEObject xmlns:r="http://schemas.openxmlformats.org/officeDocument/2006/relationships" xmlns:o="urn:schemas-microsoft-com:office:office" Type="Embed" ProgID="StaticDib" DrawAspect="Content" ObjectID="0000000002" ShapeID="rectole0000000002" r:id="docRId4"/>
+        </w:object>
+      </w:r>
+    </w:p>
+    <w:p>
+      <w:pPr>
+        <w:spacing w:before="0" w:after="160" w:line="259"/>
+        <w:ind w:right="0" w:left="0" w:firstLine="0"/>
+        <w:jc w:val="left"/>
+        <w:rPr>
+          <w:rFonts w:ascii="Calibri" w:hAnsi="Calibri" w:cs="Calibri" w:eastAsia="Calibri"/>
+          <w:color w:val="auto"/>
+          <w:spacing w:val="0"/>
+          <w:position w:val="0"/>
+          <w:sz w:val="22"/>
+          <w:shd w:fill="auto" w:val="clear"/>
+        </w:rPr>
+      </w:pPr>
+    </w:p>
+    <w:p>
+      <w:pPr>
+        <w:spacing w:before="0" w:after="160" w:line="240"/>
+        <w:ind w:right="0" w:left="0" w:firstLine="0"/>
+        <w:jc w:val="left"/>
+        <w:rPr>
+          <w:rFonts w:ascii="Calibri" w:hAnsi="Calibri" w:cs="Calibri" w:eastAsia="Calibri"/>
+          <w:color w:val="auto"/>
+          <w:spacing w:val="0"/>
+          <w:position w:val="0"/>
+          <w:sz w:val="22"/>
+          <w:shd w:fill="auto" w:val="clear"/>
+        </w:rPr>
+      </w:pPr>
+      <w:r>
+        <w:object w:dxaOrig="8747" w:dyaOrig="4920">
+          <v:rect xmlns:o="urn:schemas-microsoft-com:office:office" xmlns:v="urn:schemas-microsoft-com:vml" id="rectole0000000003" style="width:437.350000pt;height:246.000000pt" o:preferrelative="t" o:ole="">
+            <o:lock v:ext="edit"/>
+            <v:imagedata xmlns:r="http://schemas.openxmlformats.org/officeDocument/2006/relationships" r:id="docRId7" o:title=""/>
+          </v:rect>
+          <o:OLEObject xmlns:r="http://schemas.openxmlformats.org/officeDocument/2006/relationships" xmlns:o="urn:schemas-microsoft-com:office:office" Type="Embed" ProgID="StaticDib" DrawAspect="Content" ObjectID="0000000003" ShapeID="rectole0000000003" r:id="docRId6"/>
+        </w:object>
+      </w:r>
+    </w:p>
+    <w:p>
+      <w:pPr>
+        <w:spacing w:before="0" w:after="160" w:line="240"/>
+        <w:ind w:right="0" w:left="0" w:firstLine="0"/>
+        <w:jc w:val="left"/>
+        <w:rPr>
+          <w:rFonts w:ascii="Calibri" w:hAnsi="Calibri" w:cs="Calibri" w:eastAsia="Calibri"/>
+          <w:color w:val="auto"/>
+          <w:spacing w:val="0"/>
+          <w:position w:val="0"/>
+          <w:sz w:val="22"/>
+          <w:shd w:fill="auto" w:val="clear"/>
+        </w:rPr>
+      </w:pPr>
+      <w:r>
         <w:object w:dxaOrig="8640" w:dyaOrig="4860">
-          <v:rect xmlns:o="urn:schemas-microsoft-com:office:office" xmlns:v="urn:schemas-microsoft-com:vml" id="rectole0000000001" style="width:432.000000pt;height:243.000000pt" o:preferrelative="t" o:ole="">
-            <o:lock v:ext="edit"/>
-            <v:imagedata xmlns:r="http://schemas.openxmlformats.org/officeDocument/2006/relationships" r:id="docRId3" o:title=""/>
-          </v:rect>
-          <o:OLEObject xmlns:r="http://schemas.openxmlformats.org/officeDocument/2006/relationships" xmlns:o="urn:schemas-microsoft-com:office:office" Type="Embed" ProgID="StaticDib" DrawAspect="Content" ObjectID="0000000001" ShapeID="rectole0000000001" r:id="docRId2"/>
+          <v:rect xmlns:o="urn:schemas-microsoft-com:office:office" xmlns:v="urn:schemas-microsoft-com:vml" id="rectole0000000004" style="width:432.000000pt;height:243.000000pt" o:preferrelative="t" o:ole="">
+            <o:lock v:ext="edit"/>
+            <v:imagedata xmlns:r="http://schemas.openxmlformats.org/officeDocument/2006/relationships" r:id="docRId9" o:title=""/>
+          </v:rect>
+          <o:OLEObject xmlns:r="http://schemas.openxmlformats.org/officeDocument/2006/relationships" xmlns:o="urn:schemas-microsoft-com:office:office" Type="Embed" ProgID="StaticDib" DrawAspect="Content" ObjectID="0000000004" ShapeID="rectole0000000004" r:id="docRId8"/>
         </w:object>
       </w:r>
     </w:p>

</xml_diff>